<commit_message>
Add Date to all invoice
</commit_message>
<xml_diff>
--- a/DocumentTemplate/English/Pronto Invoice in LBP.docx
+++ b/DocumentTemplate/English/Pronto Invoice in LBP.docx
@@ -2,8 +2,6 @@
 <file path=word/document.xml><?xml version="1.0" encoding="utf-8"?>
 <w:document xmlns:wpc="http://schemas.microsoft.com/office/word/2010/wordprocessingCanvas" xmlns:cx="http://schemas.microsoft.com/office/drawing/2014/chartex" xmlns:cx1="http://schemas.microsoft.com/office/drawing/2015/9/8/chartex" xmlns:mc="http://schemas.openxmlformats.org/markup-compatibility/2006" xmlns:o="urn:schemas-microsoft-com:office:office" xmlns:r="http://schemas.openxmlformats.org/officeDocument/2006/relationships" xmlns:m="http://schemas.openxmlformats.org/officeDocument/2006/math" xmlns:v="urn:schemas-microsoft-com:vml" xmlns:wp14="http://schemas.microsoft.com/office/word/2010/wordprocessingDrawing" xmlns:wp="http://schemas.openxmlformats.org/drawingml/2006/wordprocessingDrawing" xmlns:w10="urn:schemas-microsoft-com:office:word" xmlns:w="http://schemas.openxmlformats.org/wordprocessingml/2006/main" xmlns:w14="http://schemas.microsoft.com/office/word/2010/wordml" xmlns:w15="http://schemas.microsoft.com/office/word/2012/wordml" xmlns:w16se="http://schemas.microsoft.com/office/word/2015/wordml/symex" xmlns:wpg="http://schemas.microsoft.com/office/word/2010/wordprocessingGroup" xmlns:wpi="http://schemas.microsoft.com/office/word/2010/wordprocessingInk" xmlns:wne="http://schemas.microsoft.com/office/word/2006/wordml" xmlns:wps="http://schemas.microsoft.com/office/word/2010/wordprocessingShape" mc:Ignorable="w14 w15 w16se wp14">
   <w:body>
-    <w:p/>
-    <w:p/>
     <w:p>
       <w:pPr>
         <w:autoSpaceDE w:val="0"/>
@@ -19,6 +17,8 @@
           <w:szCs w:val="30"/>
         </w:rPr>
       </w:pPr>
+      <w:bookmarkStart w:id="0" w:name="_GoBack"/>
+      <w:bookmarkEnd w:id="0"/>
       <w:r>
         <w:rPr>
           <w:rFonts w:asciiTheme="majorHAnsi" w:hAnsiTheme="majorHAnsi" w:cs="Cambria-Bold"/>
@@ -55,36 +55,11 @@
       </w:r>
       <w:r>
         <w:rPr>
-          <w:rFonts w:asciiTheme="majorHAnsi" w:hAnsiTheme="majorHAnsi" w:cs="Cambria-Bold" w:hint="cs"/>
+          <w:rFonts w:asciiTheme="majorHAnsi" w:hAnsiTheme="majorHAnsi" w:cs="Cambria-Bold"/>
           <w:i/>
           <w:iCs/>
-          <w:rtl/>
-        </w:rPr>
-        <w:t>0</w:t>
-      </w:r>
-      <w:r>
-        <w:rPr>
-          <w:rFonts w:asciiTheme="majorHAnsi" w:hAnsiTheme="majorHAnsi" w:cs="Cambria-Bold"/>
-          <w:i/>
-          <w:iCs/>
-        </w:rPr>
-        <w:t>07</w:t>
-      </w:r>
-      <w:r>
-        <w:rPr>
-          <w:rFonts w:asciiTheme="majorHAnsi" w:hAnsiTheme="majorHAnsi" w:cs="Cambria-Bold"/>
-          <w:i/>
-          <w:iCs/>
-        </w:rPr>
-        <w:t>/</w:t>
-      </w:r>
-      <w:r>
-        <w:rPr>
-          <w:rFonts w:asciiTheme="majorHAnsi" w:hAnsiTheme="majorHAnsi" w:cs="Cambria-Bold"/>
-          <w:i/>
-          <w:iCs/>
-        </w:rPr>
-        <w:t>20</w:t>
+        </w:rPr>
+        <w:t>{s2f0}</w:t>
       </w:r>
     </w:p>
     <w:p>
@@ -910,8 +885,6 @@
                 <w:bCs/>
               </w:rPr>
             </w:pPr>
-            <w:bookmarkStart w:id="0" w:name="_GoBack"/>
-            <w:bookmarkEnd w:id="0"/>
           </w:p>
         </w:tc>
         <w:tc>
@@ -1918,7 +1891,7 @@
 </file>
 
 <file path=customXml/itemProps1.xml><?xml version="1.0" encoding="utf-8"?>
-<ds:datastoreItem xmlns:ds="http://schemas.openxmlformats.org/officeDocument/2006/customXml" ds:itemID="{1D9B9765-7D59-4D6D-A7E0-371BAF413998}">
+<ds:datastoreItem xmlns:ds="http://schemas.openxmlformats.org/officeDocument/2006/customXml" ds:itemID="{5C6198D6-A9FB-4F9E-8D1B-A83960E5EA46}">
   <ds:schemaRefs>
     <ds:schemaRef ds:uri="http://schemas.openxmlformats.org/officeDocument/2006/bibliography"/>
   </ds:schemaRefs>

</xml_diff>